<commit_message>
Worked on networking concepts
</commit_message>
<xml_diff>
--- a/Notes/12 Background Tasks, Foreground tasks, Services.docx
+++ b/Notes/12 Background Tasks, Foreground tasks, Services.docx
@@ -429,7 +429,7 @@
           <v:shape id="_x0000_i1025" type="#_x0000_t75" style="width:308pt;height:363pt" o:ole="">
             <v:imagedata r:id="rId5" o:title=""/>
           </v:shape>
-          <o:OLEObject Type="Embed" ProgID="Word.OpenDocumentText.12" ShapeID="_x0000_i1025" DrawAspect="Content" ObjectID="_1728243282" r:id="rId6"/>
+          <o:OLEObject Type="Embed" ProgID="Word.OpenDocumentText.12" ShapeID="_x0000_i1025" DrawAspect="Content" ObjectID="_1730567097" r:id="rId6"/>
         </w:object>
       </w:r>
     </w:p>
@@ -539,7 +539,7 @@
           <v:shape id="_x0000_i1026" type="#_x0000_t75" style="width:345.5pt;height:234pt" o:ole="">
             <v:imagedata r:id="rId7" o:title=""/>
           </v:shape>
-          <o:OLEObject Type="Embed" ProgID="Word.OpenDocumentText.12" ShapeID="_x0000_i1026" DrawAspect="Content" ObjectID="_1728243283" r:id="rId8"/>
+          <o:OLEObject Type="Embed" ProgID="Word.OpenDocumentText.12" ShapeID="_x0000_i1026" DrawAspect="Content" ObjectID="_1730567098" r:id="rId8"/>
         </w:object>
       </w:r>
     </w:p>
@@ -636,7 +636,7 @@
           <v:shape id="_x0000_i1027" type="#_x0000_t75" style="width:350.5pt;height:237.5pt" o:ole="">
             <v:imagedata r:id="rId9" o:title=""/>
           </v:shape>
-          <o:OLEObject Type="Embed" ProgID="Word.OpenDocumentText.12" ShapeID="_x0000_i1027" DrawAspect="Content" ObjectID="_1728243284" r:id="rId10"/>
+          <o:OLEObject Type="Embed" ProgID="Word.OpenDocumentText.12" ShapeID="_x0000_i1027" DrawAspect="Content" ObjectID="_1730567099" r:id="rId10"/>
         </w:object>
       </w:r>
     </w:p>
@@ -712,10 +712,10 @@
           <w:lang w:val="en-US"/>
         </w:rPr>
         <w:object w:dxaOrig="9026" w:dyaOrig="6110">
-          <v:shape id="_x0000_i1034" type="#_x0000_t75" style="width:365.5pt;height:247.5pt" o:ole="">
+          <v:shape id="_x0000_i1028" type="#_x0000_t75" style="width:365.5pt;height:247.5pt" o:ole="">
             <v:imagedata r:id="rId11" o:title=""/>
           </v:shape>
-          <o:OLEObject Type="Embed" ProgID="Word.OpenDocumentText.12" ShapeID="_x0000_i1034" DrawAspect="Content" ObjectID="_1728243285" r:id="rId12"/>
+          <o:OLEObject Type="Embed" ProgID="Word.OpenDocumentText.12" ShapeID="_x0000_i1028" DrawAspect="Content" ObjectID="_1730567100" r:id="rId12"/>
         </w:object>
       </w:r>
     </w:p>
@@ -1463,9 +1463,8 @@
         <w:t>Show notification via notification manager</w:t>
       </w:r>
     </w:p>
-    <w:bookmarkStart w:id="4" w:name="_GoBack"/>
-    <w:bookmarkStart w:id="5" w:name="_MON_1727850433"/>
-    <w:bookmarkEnd w:id="5"/>
+    <w:bookmarkStart w:id="4" w:name="_MON_1727850433"/>
+    <w:bookmarkEnd w:id="4"/>
     <w:p>
       <w:pPr>
         <w:ind w:left="360"/>
@@ -1478,13 +1477,12 @@
           <w:lang w:val="en-US"/>
         </w:rPr>
         <w:object w:dxaOrig="9026" w:dyaOrig="10642">
-          <v:shape id="_x0000_i1028" type="#_x0000_t75" style="width:238.5pt;height:281pt" o:ole="">
+          <v:shape id="_x0000_i1029" type="#_x0000_t75" style="width:238.5pt;height:281pt" o:ole="">
             <v:imagedata r:id="rId14" o:title=""/>
           </v:shape>
-          <o:OLEObject Type="Embed" ProgID="Word.OpenDocumentText.12" ShapeID="_x0000_i1028" DrawAspect="Content" ObjectID="_1728243286" r:id="rId15"/>
+          <o:OLEObject Type="Embed" ProgID="Word.OpenDocumentText.12" ShapeID="_x0000_i1029" DrawAspect="Content" ObjectID="_1730567101" r:id="rId15"/>
         </w:object>
       </w:r>
-      <w:bookmarkEnd w:id="4"/>
     </w:p>
     <w:p>
       <w:pPr>
@@ -1595,8 +1593,8 @@
         </w:rPr>
       </w:pPr>
     </w:p>
-    <w:bookmarkStart w:id="6" w:name="_MON_1727852715"/>
-    <w:bookmarkEnd w:id="6"/>
+    <w:bookmarkStart w:id="5" w:name="_MON_1727852715"/>
+    <w:bookmarkEnd w:id="5"/>
     <w:p>
       <w:pPr>
         <w:jc w:val="both"/>
@@ -1611,10 +1609,10 @@
           <w:lang w:val="en-US"/>
         </w:rPr>
         <w:object w:dxaOrig="9026" w:dyaOrig="12454">
-          <v:shape id="_x0000_i1029" type="#_x0000_t75" style="width:377.5pt;height:521pt" o:ole="">
+          <v:shape id="_x0000_i1030" type="#_x0000_t75" style="width:377.5pt;height:521pt" o:ole="">
             <v:imagedata r:id="rId16" o:title=""/>
           </v:shape>
-          <o:OLEObject Type="Embed" ProgID="Word.OpenDocumentText.12" ShapeID="_x0000_i1029" DrawAspect="Content" ObjectID="_1728243287" r:id="rId17"/>
+          <o:OLEObject Type="Embed" ProgID="Word.OpenDocumentText.12" ShapeID="_x0000_i1030" DrawAspect="Content" ObjectID="_1730567102" r:id="rId17"/>
         </w:object>
       </w:r>
     </w:p>
@@ -1712,8 +1710,8 @@
         </w:rPr>
       </w:pPr>
     </w:p>
-    <w:bookmarkStart w:id="7" w:name="_MON_1727854817"/>
-    <w:bookmarkEnd w:id="7"/>
+    <w:bookmarkStart w:id="6" w:name="_MON_1727854817"/>
+    <w:bookmarkEnd w:id="6"/>
     <w:p>
       <w:pPr>
         <w:rPr>
@@ -1725,10 +1723,10 @@
           <w:lang w:val="en-US"/>
         </w:rPr>
         <w:object w:dxaOrig="9026" w:dyaOrig="8380">
-          <v:shape id="_x0000_i1030" type="#_x0000_t75" style="width:451.5pt;height:419pt" o:ole="">
+          <v:shape id="_x0000_i1031" type="#_x0000_t75" style="width:451.5pt;height:419pt" o:ole="">
             <v:imagedata r:id="rId18" o:title=""/>
           </v:shape>
-          <o:OLEObject Type="Embed" ProgID="Word.OpenDocumentText.12" ShapeID="_x0000_i1030" DrawAspect="Content" ObjectID="_1728243288" r:id="rId19"/>
+          <o:OLEObject Type="Embed" ProgID="Word.OpenDocumentText.12" ShapeID="_x0000_i1031" DrawAspect="Content" ObjectID="_1730567103" r:id="rId19"/>
         </w:object>
       </w:r>
     </w:p>
@@ -1745,6 +1743,7 @@
         <w:br w:type="page"/>
       </w:r>
     </w:p>
+    <w:bookmarkStart w:id="7" w:name="_GoBack"/>
     <w:bookmarkStart w:id="8" w:name="_MON_1727854864"/>
     <w:bookmarkEnd w:id="8"/>
     <w:p>
@@ -1757,13 +1756,14 @@
         <w:rPr>
           <w:lang w:val="en-US"/>
         </w:rPr>
-        <w:object w:dxaOrig="9026" w:dyaOrig="11095">
-          <v:shape id="_x0000_i1031" type="#_x0000_t75" style="width:451.5pt;height:555pt" o:ole="">
+        <w:object w:dxaOrig="9026" w:dyaOrig="13359">
+          <v:shape id="_x0000_i1034" type="#_x0000_t75" style="width:451.5pt;height:668pt" o:ole="">
             <v:imagedata r:id="rId20" o:title=""/>
           </v:shape>
-          <o:OLEObject Type="Embed" ProgID="Word.OpenDocumentText.12" ShapeID="_x0000_i1031" DrawAspect="Content" ObjectID="_1728243289" r:id="rId21"/>
+          <o:OLEObject Type="Embed" ProgID="Word.OpenDocumentText.12" ShapeID="_x0000_i1034" DrawAspect="Content" ObjectID="_1730567104" r:id="rId21"/>
         </w:object>
       </w:r>
+      <w:bookmarkEnd w:id="7"/>
     </w:p>
     <w:p>
       <w:pPr>
@@ -1794,7 +1794,7 @@
           <v:shape id="_x0000_i1032" type="#_x0000_t75" style="width:451.5pt;height:362.5pt" o:ole="">
             <v:imagedata r:id="rId22" o:title=""/>
           </v:shape>
-          <o:OLEObject Type="Embed" ProgID="Word.OpenDocumentText.12" ShapeID="_x0000_i1032" DrawAspect="Content" ObjectID="_1728243290" r:id="rId23"/>
+          <o:OLEObject Type="Embed" ProgID="Word.OpenDocumentText.12" ShapeID="_x0000_i1032" DrawAspect="Content" ObjectID="_1730567105" r:id="rId23"/>
         </w:object>
       </w:r>
     </w:p>
@@ -1814,7 +1814,7 @@
           <v:shape id="_x0000_i1033" type="#_x0000_t75" style="width:451.5pt;height:305.5pt" o:ole="">
             <v:imagedata r:id="rId24" o:title=""/>
           </v:shape>
-          <o:OLEObject Type="Embed" ProgID="Word.OpenDocumentText.12" ShapeID="_x0000_i1033" DrawAspect="Content" ObjectID="_1728243291" r:id="rId25"/>
+          <o:OLEObject Type="Embed" ProgID="Word.OpenDocumentText.12" ShapeID="_x0000_i1033" DrawAspect="Content" ObjectID="_1730567106" r:id="rId25"/>
         </w:object>
       </w:r>
     </w:p>

</xml_diff>